<commit_message>
INF2163 CodageTraitement update TP4 end
</commit_message>
<xml_diff>
--- a/INF2163_CodageTraitementInfo/TP4/Rendu.docx
+++ b/INF2163_CodageTraitementInfo/TP4/Rendu.docx
@@ -70,10 +70,13 @@
     <w:p/>
     <w:p>
       <w:r>
-        <w:t>On observe la mag</w:t>
-      </w:r>
-      <w:r>
-        <w:t xml:space="preserve">nitude du spectre : </w:t>
+        <w:t>On observe l</w:t>
+      </w:r>
+      <w:r>
+        <w:t xml:space="preserve">’amplitude </w:t>
+      </w:r>
+      <w:r>
+        <w:t xml:space="preserve">du spectre : </w:t>
       </w:r>
     </w:p>
     <w:p>
@@ -213,8 +216,409 @@
           </wp:inline>
         </w:drawing>
       </w:r>
+    </w:p>
+    <w:p/>
+    <w:p>
+      <w:pPr>
+        <w:rPr>
+          <w:i/>
+        </w:rPr>
+      </w:pPr>
+      <w:r>
+        <w:t xml:space="preserve">Cf le code source pour les fonctions </w:t>
+      </w:r>
+      <w:proofErr w:type="spellStart"/>
+      <w:r>
+        <w:rPr>
+          <w:i/>
+        </w:rPr>
+        <w:t>calculerSpectre</w:t>
+      </w:r>
+      <w:proofErr w:type="spellEnd"/>
+      <w:r>
+        <w:t xml:space="preserve"> et </w:t>
+      </w:r>
+      <w:proofErr w:type="spellStart"/>
+      <w:r>
+        <w:rPr>
+          <w:i/>
+        </w:rPr>
+        <w:t>movingFTT</w:t>
+      </w:r>
+      <w:proofErr w:type="spellEnd"/>
+      <w:r>
+        <w:rPr>
+          <w:i/>
+        </w:rPr>
+        <w:t>.</w:t>
+      </w:r>
+    </w:p>
+    <w:p>
+      <w:pPr>
+        <w:rPr>
+          <w:i/>
+        </w:rPr>
+      </w:pPr>
+    </w:p>
+    <w:p>
+      <w:r>
+        <w:t>Les résultats suivants sont visualisés en dB.</w:t>
+      </w:r>
+    </w:p>
+    <w:p/>
+    <w:p>
+      <w:r>
+        <w:t>Type de son : pie bavarde</w:t>
+      </w:r>
+    </w:p>
+    <w:p>
+      <w:proofErr w:type="spellStart"/>
+      <w:r>
+        <w:t>winSize</w:t>
+      </w:r>
+      <w:proofErr w:type="spellEnd"/>
+      <w:r>
+        <w:t xml:space="preserve"> : 100 / offset : 256 / </w:t>
+      </w:r>
+      <w:proofErr w:type="spellStart"/>
+      <w:r>
+        <w:t>winType</w:t>
+      </w:r>
+      <w:proofErr w:type="spellEnd"/>
+      <w:r>
+        <w:t xml:space="preserve"> : </w:t>
+      </w:r>
+      <w:proofErr w:type="spellStart"/>
+      <w:r>
+        <w:t>hamming</w:t>
+      </w:r>
+      <w:proofErr w:type="spellEnd"/>
+    </w:p>
+    <w:p>
+      <w:r>
+        <w:rPr>
+          <w:noProof/>
+        </w:rPr>
+        <w:drawing>
+          <wp:inline distT="0" distB="0" distL="0" distR="0" wp14:anchorId="5F376C0A" wp14:editId="6C38971E">
+            <wp:extent cx="3609975" cy="2390775"/>
+            <wp:effectExtent l="0" t="0" r="9525" b="9525"/>
+            <wp:docPr id="5" name="Image 5"/>
+            <wp:cNvGraphicFramePr>
+              <a:graphicFrameLocks xmlns:a="http://schemas.openxmlformats.org/drawingml/2006/main" noChangeAspect="1"/>
+            </wp:cNvGraphicFramePr>
+            <a:graphic xmlns:a="http://schemas.openxmlformats.org/drawingml/2006/main">
+              <a:graphicData uri="http://schemas.openxmlformats.org/drawingml/2006/picture">
+                <pic:pic xmlns:pic="http://schemas.openxmlformats.org/drawingml/2006/picture">
+                  <pic:nvPicPr>
+                    <pic:cNvPr id="1" name=""/>
+                    <pic:cNvPicPr/>
+                  </pic:nvPicPr>
+                  <pic:blipFill>
+                    <a:blip r:embed="rId8"/>
+                    <a:stretch>
+                      <a:fillRect/>
+                    </a:stretch>
+                  </pic:blipFill>
+                  <pic:spPr>
+                    <a:xfrm>
+                      <a:off x="0" y="0"/>
+                      <a:ext cx="3609975" cy="2390775"/>
+                    </a:xfrm>
+                    <a:prstGeom prst="rect">
+                      <a:avLst/>
+                    </a:prstGeom>
+                  </pic:spPr>
+                </pic:pic>
+              </a:graphicData>
+            </a:graphic>
+          </wp:inline>
+        </w:drawing>
+      </w:r>
+    </w:p>
+    <w:p/>
+    <w:p>
+      <w:r>
+        <w:t xml:space="preserve">Type de son : </w:t>
+      </w:r>
+      <w:proofErr w:type="spellStart"/>
+      <w:r>
+        <w:t>etourneau</w:t>
+      </w:r>
+      <w:proofErr w:type="spellEnd"/>
+    </w:p>
+    <w:p>
+      <w:proofErr w:type="spellStart"/>
+      <w:r>
+        <w:t>winSize</w:t>
+      </w:r>
+      <w:proofErr w:type="spellEnd"/>
+      <w:r>
+        <w:t xml:space="preserve"> : 1024 / offset : 256 / </w:t>
+      </w:r>
+      <w:proofErr w:type="spellStart"/>
+      <w:r>
+        <w:t>winType</w:t>
+      </w:r>
+      <w:proofErr w:type="spellEnd"/>
+      <w:r>
+        <w:t xml:space="preserve"> : </w:t>
+      </w:r>
+      <w:proofErr w:type="spellStart"/>
+      <w:r>
+        <w:t>hamming</w:t>
+      </w:r>
+      <w:proofErr w:type="spellEnd"/>
+    </w:p>
+    <w:p>
+      <w:r>
+        <w:rPr>
+          <w:noProof/>
+        </w:rPr>
+        <w:lastRenderedPageBreak/>
+        <w:drawing>
+          <wp:inline distT="0" distB="0" distL="0" distR="0" wp14:anchorId="46AA4859" wp14:editId="0DA65687">
+            <wp:extent cx="3524250" cy="2447925"/>
+            <wp:effectExtent l="0" t="0" r="0" b="9525"/>
+            <wp:docPr id="6" name="Image 6"/>
+            <wp:cNvGraphicFramePr>
+              <a:graphicFrameLocks xmlns:a="http://schemas.openxmlformats.org/drawingml/2006/main" noChangeAspect="1"/>
+            </wp:cNvGraphicFramePr>
+            <a:graphic xmlns:a="http://schemas.openxmlformats.org/drawingml/2006/main">
+              <a:graphicData uri="http://schemas.openxmlformats.org/drawingml/2006/picture">
+                <pic:pic xmlns:pic="http://schemas.openxmlformats.org/drawingml/2006/picture">
+                  <pic:nvPicPr>
+                    <pic:cNvPr id="1" name=""/>
+                    <pic:cNvPicPr/>
+                  </pic:nvPicPr>
+                  <pic:blipFill>
+                    <a:blip r:embed="rId9"/>
+                    <a:stretch>
+                      <a:fillRect/>
+                    </a:stretch>
+                  </pic:blipFill>
+                  <pic:spPr>
+                    <a:xfrm>
+                      <a:off x="0" y="0"/>
+                      <a:ext cx="3524250" cy="2447925"/>
+                    </a:xfrm>
+                    <a:prstGeom prst="rect">
+                      <a:avLst/>
+                    </a:prstGeom>
+                  </pic:spPr>
+                </pic:pic>
+              </a:graphicData>
+            </a:graphic>
+          </wp:inline>
+        </w:drawing>
+      </w:r>
+    </w:p>
+    <w:p/>
+    <w:p>
+      <w:pPr>
+        <w:rPr>
+          <w:lang w:val="en-US"/>
+        </w:rPr>
+      </w:pPr>
+      <w:r>
+        <w:rPr>
+          <w:lang w:val="en-US"/>
+        </w:rPr>
+        <w:t>Type de son</w:t>
+      </w:r>
+      <w:r>
+        <w:rPr>
+          <w:lang w:val="en-US"/>
+        </w:rPr>
+        <w:t> :</w:t>
+      </w:r>
+      <w:r>
+        <w:rPr>
+          <w:lang w:val="en-US"/>
+        </w:rPr>
+        <w:t xml:space="preserve"> </w:t>
+      </w:r>
+      <w:proofErr w:type="spellStart"/>
+      <w:r>
+        <w:rPr>
+          <w:lang w:val="en-US"/>
+        </w:rPr>
+        <w:t>fauvette</w:t>
+      </w:r>
+      <w:proofErr w:type="spellEnd"/>
+    </w:p>
+    <w:p>
+      <w:pPr>
+        <w:rPr>
+          <w:lang w:val="en-US"/>
+        </w:rPr>
+      </w:pPr>
+      <w:proofErr w:type="spellStart"/>
+      <w:r>
+        <w:rPr>
+          <w:lang w:val="en-US"/>
+        </w:rPr>
+        <w:t>winSize</w:t>
+      </w:r>
+      <w:proofErr w:type="spellEnd"/>
+      <w:r>
+        <w:rPr>
+          <w:lang w:val="en-US"/>
+        </w:rPr>
+        <w:t xml:space="preserve"> : 256 / offset : 512 / </w:t>
+      </w:r>
+      <w:proofErr w:type="spellStart"/>
+      <w:r>
+        <w:rPr>
+          <w:lang w:val="en-US"/>
+        </w:rPr>
+        <w:t>winType</w:t>
+      </w:r>
+      <w:proofErr w:type="spellEnd"/>
+      <w:r>
+        <w:rPr>
+          <w:lang w:val="en-US"/>
+        </w:rPr>
+        <w:t xml:space="preserve"> : </w:t>
+      </w:r>
+      <w:proofErr w:type="spellStart"/>
+      <w:r>
+        <w:rPr>
+          <w:lang w:val="en-US"/>
+        </w:rPr>
+        <w:t>hanning</w:t>
+      </w:r>
+      <w:proofErr w:type="spellEnd"/>
+    </w:p>
+    <w:p>
+      <w:pPr>
+        <w:rPr>
+          <w:lang w:val="en-US"/>
+        </w:rPr>
+      </w:pPr>
+      <w:r>
+        <w:rPr>
+          <w:noProof/>
+        </w:rPr>
+        <w:drawing>
+          <wp:inline distT="0" distB="0" distL="0" distR="0" wp14:anchorId="714AEA23" wp14:editId="62053D8B">
+            <wp:extent cx="3600450" cy="2438400"/>
+            <wp:effectExtent l="0" t="0" r="0" b="0"/>
+            <wp:docPr id="7" name="Image 7"/>
+            <wp:cNvGraphicFramePr>
+              <a:graphicFrameLocks xmlns:a="http://schemas.openxmlformats.org/drawingml/2006/main" noChangeAspect="1"/>
+            </wp:cNvGraphicFramePr>
+            <a:graphic xmlns:a="http://schemas.openxmlformats.org/drawingml/2006/main">
+              <a:graphicData uri="http://schemas.openxmlformats.org/drawingml/2006/picture">
+                <pic:pic xmlns:pic="http://schemas.openxmlformats.org/drawingml/2006/picture">
+                  <pic:nvPicPr>
+                    <pic:cNvPr id="1" name=""/>
+                    <pic:cNvPicPr/>
+                  </pic:nvPicPr>
+                  <pic:blipFill>
+                    <a:blip r:embed="rId10"/>
+                    <a:stretch>
+                      <a:fillRect/>
+                    </a:stretch>
+                  </pic:blipFill>
+                  <pic:spPr>
+                    <a:xfrm>
+                      <a:off x="0" y="0"/>
+                      <a:ext cx="3600450" cy="2438400"/>
+                    </a:xfrm>
+                    <a:prstGeom prst="rect">
+                      <a:avLst/>
+                    </a:prstGeom>
+                  </pic:spPr>
+                </pic:pic>
+              </a:graphicData>
+            </a:graphic>
+          </wp:inline>
+        </w:drawing>
+      </w:r>
+    </w:p>
+    <w:p>
+      <w:pPr>
+        <w:rPr>
+          <w:lang w:val="en-US"/>
+        </w:rPr>
+      </w:pPr>
+    </w:p>
+    <w:p>
+      <w:r>
+        <w:t xml:space="preserve">Type de son : </w:t>
+      </w:r>
+      <w:r>
+        <w:t>rossignol</w:t>
+      </w:r>
       <w:bookmarkStart w:id="0" w:name="_GoBack"/>
       <w:bookmarkEnd w:id="0"/>
+    </w:p>
+    <w:p>
+      <w:proofErr w:type="spellStart"/>
+      <w:r>
+        <w:t>winSize</w:t>
+      </w:r>
+      <w:proofErr w:type="spellEnd"/>
+      <w:r>
+        <w:t xml:space="preserve"> : 2056 / offset : 5072 / </w:t>
+      </w:r>
+      <w:proofErr w:type="spellStart"/>
+      <w:r>
+        <w:t>winType</w:t>
+      </w:r>
+      <w:proofErr w:type="spellEnd"/>
+      <w:r>
+        <w:t xml:space="preserve"> : </w:t>
+      </w:r>
+      <w:proofErr w:type="spellStart"/>
+      <w:r>
+        <w:t>hanning</w:t>
+      </w:r>
+      <w:proofErr w:type="spellEnd"/>
+    </w:p>
+    <w:p>
+      <w:r>
+        <w:rPr>
+          <w:noProof/>
+        </w:rPr>
+        <w:lastRenderedPageBreak/>
+        <w:drawing>
+          <wp:inline distT="0" distB="0" distL="0" distR="0" wp14:anchorId="59293156" wp14:editId="1C5686B6">
+            <wp:extent cx="3514725" cy="2381250"/>
+            <wp:effectExtent l="0" t="0" r="9525" b="0"/>
+            <wp:docPr id="8" name="Image 8"/>
+            <wp:cNvGraphicFramePr>
+              <a:graphicFrameLocks xmlns:a="http://schemas.openxmlformats.org/drawingml/2006/main" noChangeAspect="1"/>
+            </wp:cNvGraphicFramePr>
+            <a:graphic xmlns:a="http://schemas.openxmlformats.org/drawingml/2006/main">
+              <a:graphicData uri="http://schemas.openxmlformats.org/drawingml/2006/picture">
+                <pic:pic xmlns:pic="http://schemas.openxmlformats.org/drawingml/2006/picture">
+                  <pic:nvPicPr>
+                    <pic:cNvPr id="1" name=""/>
+                    <pic:cNvPicPr/>
+                  </pic:nvPicPr>
+                  <pic:blipFill>
+                    <a:blip r:embed="rId11"/>
+                    <a:stretch>
+                      <a:fillRect/>
+                    </a:stretch>
+                  </pic:blipFill>
+                  <pic:spPr>
+                    <a:xfrm>
+                      <a:off x="0" y="0"/>
+                      <a:ext cx="3514725" cy="2381250"/>
+                    </a:xfrm>
+                    <a:prstGeom prst="rect">
+                      <a:avLst/>
+                    </a:prstGeom>
+                  </pic:spPr>
+                </pic:pic>
+              </a:graphicData>
+            </a:graphic>
+          </wp:inline>
+        </w:drawing>
+      </w:r>
     </w:p>
     <w:sectPr>
       <w:pgSz w:w="11906" w:h="16838"/>

</xml_diff>